<commit_message>
chinh sua hom 28/4
</commit_message>
<xml_diff>
--- a/Project Initiation/Business-Case-Template-1_tv.docx
+++ b/Project Initiation/Business-Case-Template-1_tv.docx
@@ -126,41 +126,6 @@
         </w:rPr>
       </w:pPr>
       <w:r>
-        <w:rPr>
-          <w:rFonts w:ascii="Times New Roman" w:hAnsi="Times New Roman" w:cs="Times New Roman"/>
-          <w:b/>
-          <w:smallCaps/>
-          <w:sz w:val="28"/>
-          <w:szCs w:val="28"/>
-        </w:rPr>
-        <w:t xml:space="preserve">linh company </w:t>
-      </w:r>
-    </w:p>
-    <w:p>
-      <w:pPr>
-        <w:jc w:val="center"/>
-        <w:rPr>
-          <w:rFonts w:ascii="Times New Roman" w:hAnsi="Times New Roman" w:cs="Times New Roman"/>
-          <w:b/>
-          <w:smallCaps/>
-          <w:sz w:val="28"/>
-          <w:szCs w:val="28"/>
-        </w:rPr>
-      </w:pPr>
-      <w:r>
-        <w:rPr>
-          <w:rFonts w:ascii="Times New Roman" w:hAnsi="Times New Roman" w:cs="Times New Roman"/>
-          <w:b/>
-          <w:smallCaps/>
-          <w:sz w:val="28"/>
-          <w:szCs w:val="28"/>
-        </w:rPr>
-        <w:t xml:space="preserve">175 Tây sơn </w:t>
-      </w:r>
-    </w:p>
-    <w:p>
-      <w:pPr>
-        <w:jc w:val="center"/>
         <w:rPr>
           <w:rFonts w:ascii="Times New Roman" w:hAnsi="Times New Roman" w:cs="Times New Roman"/>
           <w:b/>
@@ -169,7 +134,8 @@
           <w:szCs w:val="28"/>
           <w:lang w:val="en-US"/>
         </w:rPr>
-      </w:pPr>
+        <w:t>ARIA</w:t>
+      </w:r>
       <w:r>
         <w:rPr>
           <w:rFonts w:ascii="Times New Roman" w:hAnsi="Times New Roman" w:cs="Times New Roman"/>
@@ -178,9 +144,34 @@
           <w:sz w:val="28"/>
           <w:szCs w:val="28"/>
         </w:rPr>
-        <w:t xml:space="preserve">Hà nội, </w:t>
-      </w:r>
-      <w:r>
+        <w:t xml:space="preserve"> company </w:t>
+      </w:r>
+    </w:p>
+    <w:p>
+      <w:pPr>
+        <w:jc w:val="center"/>
+        <w:rPr>
+          <w:rFonts w:ascii="Times New Roman" w:hAnsi="Times New Roman" w:cs="Times New Roman"/>
+          <w:b/>
+          <w:smallCaps/>
+          <w:sz w:val="28"/>
+          <w:szCs w:val="28"/>
+        </w:rPr>
+      </w:pPr>
+      <w:r>
+        <w:rPr>
+          <w:rFonts w:ascii="Times New Roman" w:hAnsi="Times New Roman" w:cs="Times New Roman"/>
+          <w:b/>
+          <w:smallCaps/>
+          <w:sz w:val="28"/>
+          <w:szCs w:val="28"/>
+        </w:rPr>
+        <w:t xml:space="preserve">175 Tây sơn </w:t>
+      </w:r>
+    </w:p>
+    <w:p>
+      <w:pPr>
+        <w:jc w:val="center"/>
         <w:rPr>
           <w:rFonts w:ascii="Times New Roman" w:hAnsi="Times New Roman" w:cs="Times New Roman"/>
           <w:b/>
@@ -189,12 +180,8 @@
           <w:szCs w:val="28"/>
           <w:lang w:val="en-US"/>
         </w:rPr>
-        <w:t>10000</w:t>
-      </w:r>
-    </w:p>
-    <w:p>
-      <w:pPr>
-        <w:jc w:val="center"/>
+      </w:pPr>
+      <w:r>
         <w:rPr>
           <w:rFonts w:ascii="Times New Roman" w:hAnsi="Times New Roman" w:cs="Times New Roman"/>
           <w:b/>
@@ -202,19 +189,19 @@
           <w:sz w:val="28"/>
           <w:szCs w:val="28"/>
         </w:rPr>
-      </w:pPr>
-    </w:p>
-    <w:p>
-      <w:pPr>
-        <w:jc w:val="center"/>
+        <w:t xml:space="preserve">Hà nội, </w:t>
+      </w:r>
+      <w:r>
         <w:rPr>
           <w:rFonts w:ascii="Times New Roman" w:hAnsi="Times New Roman" w:cs="Times New Roman"/>
           <w:b/>
           <w:smallCaps/>
           <w:sz w:val="28"/>
           <w:szCs w:val="28"/>
-        </w:rPr>
-      </w:pPr>
+          <w:lang w:val="en-US"/>
+        </w:rPr>
+        <w:t>10000</w:t>
+      </w:r>
     </w:p>
     <w:p>
       <w:pPr>
@@ -227,7 +214,10 @@
           <w:szCs w:val="28"/>
         </w:rPr>
       </w:pPr>
-      <w:r>
+    </w:p>
+    <w:p>
+      <w:pPr>
+        <w:jc w:val="center"/>
         <w:rPr>
           <w:rFonts w:ascii="Times New Roman" w:hAnsi="Times New Roman" w:cs="Times New Roman"/>
           <w:b/>
@@ -235,7 +225,40 @@
           <w:sz w:val="28"/>
           <w:szCs w:val="28"/>
         </w:rPr>
+      </w:pPr>
+    </w:p>
+    <w:p>
+      <w:pPr>
+        <w:jc w:val="center"/>
+        <w:rPr>
+          <w:rFonts w:ascii="Times New Roman" w:hAnsi="Times New Roman" w:cs="Times New Roman"/>
+          <w:b/>
+          <w:smallCaps/>
+          <w:sz w:val="28"/>
+          <w:szCs w:val="28"/>
+          <w:lang w:val="en-US"/>
+        </w:rPr>
+      </w:pPr>
+      <w:r>
+        <w:rPr>
+          <w:rFonts w:ascii="Times New Roman" w:hAnsi="Times New Roman" w:cs="Times New Roman"/>
+          <w:b/>
+          <w:smallCaps/>
+          <w:sz w:val="28"/>
+          <w:szCs w:val="28"/>
+        </w:rPr>
         <w:t>Ngày tháng</w:t>
+      </w:r>
+      <w:r>
+        <w:rPr>
+          <w:rFonts w:ascii="Times New Roman" w:hAnsi="Times New Roman" w:cs="Times New Roman"/>
+          <w:b/>
+          <w:smallCaps/>
+          <w:sz w:val="28"/>
+          <w:szCs w:val="28"/>
+          <w:lang w:val="en-US"/>
+        </w:rPr>
+        <w:t xml:space="preserve"> 4/2022</w:t>
       </w:r>
     </w:p>
     <w:p>
@@ -2990,7 +3013,7 @@
           <w:szCs w:val="24"/>
           <w:lang w:val="vi-VN"/>
         </w:rPr>
-        <w:t xml:space="preserve">của chúng tôi trở nên khó khăn hơn. Khi </w:t>
+        <w:t xml:space="preserve">của chúng tôi trở nên khó khăn hơn. </w:t>
       </w:r>
       <w:proofErr w:type="spellStart"/>
       <w:r>
@@ -2999,6 +3022,79 @@
           <w:sz w:val="24"/>
           <w:szCs w:val="24"/>
         </w:rPr>
+        <w:t>Đối</w:t>
+      </w:r>
+      <w:proofErr w:type="spellEnd"/>
+      <w:r>
+        <w:rPr>
+          <w:rFonts w:ascii="Times New Roman" w:hAnsi="Times New Roman" w:cs="Times New Roman"/>
+          <w:sz w:val="24"/>
+          <w:szCs w:val="24"/>
+        </w:rPr>
+        <w:t xml:space="preserve"> </w:t>
+      </w:r>
+      <w:proofErr w:type="spellStart"/>
+      <w:r>
+        <w:rPr>
+          <w:rFonts w:ascii="Times New Roman" w:hAnsi="Times New Roman" w:cs="Times New Roman"/>
+          <w:sz w:val="24"/>
+          <w:szCs w:val="24"/>
+        </w:rPr>
+        <w:t>vơi</w:t>
+      </w:r>
+      <w:proofErr w:type="spellEnd"/>
+      <w:r>
+        <w:rPr>
+          <w:rFonts w:ascii="Times New Roman" w:hAnsi="Times New Roman" w:cs="Times New Roman"/>
+          <w:sz w:val="24"/>
+          <w:szCs w:val="24"/>
+        </w:rPr>
+        <w:t xml:space="preserve"> </w:t>
+      </w:r>
+      <w:proofErr w:type="spellStart"/>
+      <w:r>
+        <w:rPr>
+          <w:rFonts w:ascii="Times New Roman" w:hAnsi="Times New Roman" w:cs="Times New Roman"/>
+          <w:sz w:val="24"/>
+          <w:szCs w:val="24"/>
+        </w:rPr>
+        <w:t>số</w:t>
+      </w:r>
+      <w:proofErr w:type="spellEnd"/>
+      <w:r>
+        <w:rPr>
+          <w:rFonts w:ascii="Times New Roman" w:hAnsi="Times New Roman" w:cs="Times New Roman"/>
+          <w:sz w:val="24"/>
+          <w:szCs w:val="24"/>
+        </w:rPr>
+        <w:t xml:space="preserve"> </w:t>
+      </w:r>
+      <w:proofErr w:type="spellStart"/>
+      <w:r>
+        <w:rPr>
+          <w:rFonts w:ascii="Times New Roman" w:hAnsi="Times New Roman" w:cs="Times New Roman"/>
+          <w:sz w:val="24"/>
+          <w:szCs w:val="24"/>
+        </w:rPr>
+        <w:t>lương</w:t>
+      </w:r>
+      <w:proofErr w:type="spellEnd"/>
+      <w:r>
+        <w:rPr>
+          <w:rFonts w:ascii="Times New Roman" w:hAnsi="Times New Roman" w:cs="Times New Roman"/>
+          <w:sz w:val="24"/>
+          <w:szCs w:val="24"/>
+          <w:lang w:val="vi-VN"/>
+        </w:rPr>
+        <w:t xml:space="preserve"> </w:t>
+      </w:r>
+      <w:proofErr w:type="spellStart"/>
+      <w:r>
+        <w:rPr>
+          <w:rFonts w:ascii="Times New Roman" w:hAnsi="Times New Roman" w:cs="Times New Roman"/>
+          <w:sz w:val="24"/>
+          <w:szCs w:val="24"/>
+        </w:rPr>
         <w:t>sinh</w:t>
       </w:r>
       <w:proofErr w:type="spellEnd"/>
@@ -3026,6 +3122,24 @@
           <w:sz w:val="24"/>
           <w:szCs w:val="24"/>
         </w:rPr>
+        <w:t xml:space="preserve"> </w:t>
+      </w:r>
+      <w:proofErr w:type="spellStart"/>
+      <w:r>
+        <w:rPr>
+          <w:rFonts w:ascii="Times New Roman" w:hAnsi="Times New Roman" w:cs="Times New Roman"/>
+          <w:sz w:val="24"/>
+          <w:szCs w:val="24"/>
+        </w:rPr>
+        <w:t>lớn</w:t>
+      </w:r>
+      <w:proofErr w:type="spellEnd"/>
+      <w:r>
+        <w:rPr>
+          <w:rFonts w:ascii="Times New Roman" w:hAnsi="Times New Roman" w:cs="Times New Roman"/>
+          <w:sz w:val="24"/>
+          <w:szCs w:val="24"/>
+        </w:rPr>
         <w:t xml:space="preserve">, </w:t>
       </w:r>
       <w:proofErr w:type="spellStart"/>
@@ -3063,7 +3177,52 @@
           <w:szCs w:val="24"/>
           <w:lang w:val="vi-VN"/>
         </w:rPr>
-        <w:t xml:space="preserve"> của chúng tôi mở rộng về số lượng, các hệ thống máy tính lớn kế thừa này trở nên không đủ để quản lý hiệu quả các hoạt động này. Sự bất cập này thể hiện ở việc chi phí cao hơn mà chúng tôi đã thấy trong 12 tháng qua. Để quản lý hiệu quả hơn việc quản trị</w:t>
+        <w:t xml:space="preserve"> của chúng tôi </w:t>
+      </w:r>
+      <w:proofErr w:type="spellStart"/>
+      <w:r>
+        <w:rPr>
+          <w:rFonts w:ascii="Times New Roman" w:hAnsi="Times New Roman" w:cs="Times New Roman"/>
+          <w:sz w:val="24"/>
+          <w:szCs w:val="24"/>
+        </w:rPr>
+        <w:t>đã</w:t>
+      </w:r>
+      <w:proofErr w:type="spellEnd"/>
+      <w:r>
+        <w:rPr>
+          <w:rFonts w:ascii="Times New Roman" w:hAnsi="Times New Roman" w:cs="Times New Roman"/>
+          <w:sz w:val="24"/>
+          <w:szCs w:val="24"/>
+        </w:rPr>
+        <w:t xml:space="preserve"> </w:t>
+      </w:r>
+      <w:proofErr w:type="spellStart"/>
+      <w:r>
+        <w:rPr>
+          <w:rFonts w:ascii="Times New Roman" w:hAnsi="Times New Roman" w:cs="Times New Roman"/>
+          <w:sz w:val="24"/>
+          <w:szCs w:val="24"/>
+        </w:rPr>
+        <w:t>được</w:t>
+      </w:r>
+      <w:proofErr w:type="spellEnd"/>
+      <w:r>
+        <w:rPr>
+          <w:rFonts w:ascii="Times New Roman" w:hAnsi="Times New Roman" w:cs="Times New Roman"/>
+          <w:sz w:val="24"/>
+          <w:szCs w:val="24"/>
+        </w:rPr>
+        <w:t xml:space="preserve"> </w:t>
+      </w:r>
+      <w:r>
+        <w:rPr>
+          <w:rFonts w:ascii="Times New Roman" w:hAnsi="Times New Roman" w:cs="Times New Roman"/>
+          <w:sz w:val="24"/>
+          <w:szCs w:val="24"/>
+          <w:lang w:val="vi-VN"/>
+        </w:rPr>
+        <w:t>mở rộng về số lượng, các hệ thống máy tính lớn kế thừa này trở nên không đủ để quản lý hiệu quả các hoạt động này. Sự bất cập này thể hiện ở việc chi phí cao hơn mà chúng tôi đã thấy trong 12 tháng qua. Để quản lý hiệu quả hơn việc quản trị</w:t>
       </w:r>
       <w:r>
         <w:rPr>
@@ -3224,6 +3383,8 @@
         <w:jc w:val="both"/>
         <w:rPr>
           <w:rFonts w:ascii="Times New Roman" w:hAnsi="Times New Roman" w:cs="Times New Roman"/>
+          <w:i/>
+          <w:iCs/>
           <w:color w:val="FF0000"/>
           <w:sz w:val="24"/>
           <w:szCs w:val="24"/>
@@ -3233,6 +3394,8 @@
       <w:r>
         <w:rPr>
           <w:rFonts w:ascii="Times New Roman" w:hAnsi="Times New Roman" w:cs="Times New Roman"/>
+          <w:i/>
+          <w:iCs/>
           <w:color w:val="FF0000"/>
           <w:sz w:val="24"/>
           <w:szCs w:val="24"/>
@@ -3243,6 +3406,8 @@
       <w:r>
         <w:rPr>
           <w:rFonts w:ascii="Times New Roman" w:hAnsi="Times New Roman" w:cs="Times New Roman"/>
+          <w:i/>
+          <w:iCs/>
           <w:color w:val="FF0000"/>
           <w:sz w:val="24"/>
           <w:szCs w:val="24"/>
@@ -3253,6 +3418,8 @@
       <w:r>
         <w:rPr>
           <w:rFonts w:ascii="Times New Roman" w:hAnsi="Times New Roman" w:cs="Times New Roman"/>
+          <w:i/>
+          <w:iCs/>
           <w:color w:val="FF0000"/>
           <w:sz w:val="24"/>
           <w:szCs w:val="24"/>
@@ -3263,6 +3430,8 @@
       <w:r>
         <w:rPr>
           <w:rFonts w:ascii="Times New Roman" w:hAnsi="Times New Roman" w:cs="Times New Roman"/>
+          <w:i/>
+          <w:iCs/>
           <w:color w:val="FF0000"/>
           <w:sz w:val="24"/>
           <w:szCs w:val="24"/>
@@ -3273,6 +3442,8 @@
       <w:r>
         <w:rPr>
           <w:rFonts w:ascii="Times New Roman" w:hAnsi="Times New Roman" w:cs="Times New Roman"/>
+          <w:i/>
+          <w:iCs/>
           <w:color w:val="FF0000"/>
           <w:sz w:val="24"/>
           <w:szCs w:val="24"/>
@@ -3283,6 +3454,8 @@
       <w:r>
         <w:rPr>
           <w:rFonts w:ascii="Times New Roman" w:hAnsi="Times New Roman" w:cs="Times New Roman"/>
+          <w:i/>
+          <w:iCs/>
           <w:color w:val="FF0000"/>
           <w:sz w:val="24"/>
           <w:szCs w:val="24"/>
@@ -3293,6 +3466,8 @@
       <w:r>
         <w:rPr>
           <w:rFonts w:ascii="Times New Roman" w:hAnsi="Times New Roman" w:cs="Times New Roman"/>
+          <w:i/>
+          <w:iCs/>
           <w:color w:val="FF0000"/>
           <w:sz w:val="24"/>
           <w:szCs w:val="24"/>
@@ -3303,6 +3478,8 @@
       <w:r>
         <w:rPr>
           <w:rFonts w:ascii="Times New Roman" w:hAnsi="Times New Roman" w:cs="Times New Roman"/>
+          <w:i/>
+          <w:iCs/>
           <w:color w:val="FF0000"/>
           <w:sz w:val="24"/>
           <w:szCs w:val="24"/>
@@ -3313,6 +3490,8 @@
       <w:r>
         <w:rPr>
           <w:rFonts w:ascii="Times New Roman" w:hAnsi="Times New Roman" w:cs="Times New Roman"/>
+          <w:i/>
+          <w:iCs/>
           <w:color w:val="FF0000"/>
           <w:sz w:val="24"/>
           <w:szCs w:val="24"/>
@@ -3323,6 +3502,8 @@
       <w:r>
         <w:rPr>
           <w:rFonts w:ascii="Times New Roman" w:hAnsi="Times New Roman" w:cs="Times New Roman"/>
+          <w:i/>
+          <w:iCs/>
           <w:color w:val="FF0000"/>
           <w:sz w:val="24"/>
           <w:szCs w:val="24"/>
@@ -3333,6 +3514,8 @@
       <w:r>
         <w:rPr>
           <w:rFonts w:ascii="Times New Roman" w:hAnsi="Times New Roman" w:cs="Times New Roman"/>
+          <w:i/>
+          <w:iCs/>
           <w:color w:val="FF0000"/>
           <w:sz w:val="24"/>
           <w:szCs w:val="24"/>
@@ -3343,6 +3526,8 @@
       <w:r>
         <w:rPr>
           <w:rFonts w:ascii="Times New Roman" w:hAnsi="Times New Roman" w:cs="Times New Roman"/>
+          <w:i/>
+          <w:iCs/>
           <w:color w:val="FF0000"/>
           <w:sz w:val="24"/>
           <w:szCs w:val="24"/>
@@ -3353,6 +3538,8 @@
       <w:r>
         <w:rPr>
           <w:rFonts w:ascii="Times New Roman" w:hAnsi="Times New Roman" w:cs="Times New Roman"/>
+          <w:i/>
+          <w:iCs/>
           <w:color w:val="FF0000"/>
           <w:sz w:val="24"/>
           <w:szCs w:val="24"/>
@@ -3363,6 +3550,8 @@
       <w:r>
         <w:rPr>
           <w:rFonts w:ascii="Times New Roman" w:hAnsi="Times New Roman" w:cs="Times New Roman"/>
+          <w:i/>
+          <w:iCs/>
           <w:color w:val="FF0000"/>
           <w:sz w:val="24"/>
           <w:szCs w:val="24"/>
@@ -3373,6 +3562,8 @@
       <w:r>
         <w:rPr>
           <w:rFonts w:ascii="Times New Roman" w:hAnsi="Times New Roman" w:cs="Times New Roman"/>
+          <w:i/>
+          <w:iCs/>
           <w:color w:val="FF0000"/>
           <w:sz w:val="24"/>
           <w:szCs w:val="24"/>
@@ -3383,6 +3574,8 @@
       <w:r>
         <w:rPr>
           <w:rFonts w:ascii="Times New Roman" w:hAnsi="Times New Roman" w:cs="Times New Roman"/>
+          <w:i/>
+          <w:iCs/>
           <w:color w:val="FF0000"/>
           <w:sz w:val="24"/>
           <w:szCs w:val="24"/>
@@ -3393,6 +3586,8 @@
       <w:r>
         <w:rPr>
           <w:rFonts w:ascii="Times New Roman" w:hAnsi="Times New Roman" w:cs="Times New Roman"/>
+          <w:i/>
+          <w:iCs/>
           <w:color w:val="FF0000"/>
           <w:sz w:val="24"/>
           <w:szCs w:val="24"/>
@@ -3403,6 +3598,8 @@
       <w:r>
         <w:rPr>
           <w:rFonts w:ascii="Times New Roman" w:hAnsi="Times New Roman" w:cs="Times New Roman"/>
+          <w:i/>
+          <w:iCs/>
           <w:color w:val="FF0000"/>
           <w:sz w:val="24"/>
           <w:szCs w:val="24"/>
@@ -3413,6 +3610,8 @@
       <w:r>
         <w:rPr>
           <w:rFonts w:ascii="Times New Roman" w:hAnsi="Times New Roman" w:cs="Times New Roman"/>
+          <w:i/>
+          <w:iCs/>
           <w:color w:val="FF0000"/>
           <w:sz w:val="24"/>
           <w:szCs w:val="24"/>
@@ -3423,6 +3622,8 @@
       <w:r>
         <w:rPr>
           <w:rFonts w:ascii="Times New Roman" w:hAnsi="Times New Roman" w:cs="Times New Roman"/>
+          <w:i/>
+          <w:iCs/>
           <w:color w:val="FF0000"/>
           <w:sz w:val="24"/>
           <w:szCs w:val="24"/>
@@ -3433,6 +3634,8 @@
       <w:r>
         <w:rPr>
           <w:rFonts w:ascii="Times New Roman" w:hAnsi="Times New Roman" w:cs="Times New Roman"/>
+          <w:i/>
+          <w:iCs/>
           <w:color w:val="FF0000"/>
           <w:sz w:val="24"/>
           <w:szCs w:val="24"/>
@@ -3443,6 +3646,8 @@
       <w:r>
         <w:rPr>
           <w:rFonts w:ascii="Times New Roman" w:hAnsi="Times New Roman" w:cs="Times New Roman"/>
+          <w:i/>
+          <w:iCs/>
           <w:color w:val="FF0000"/>
           <w:sz w:val="24"/>
           <w:szCs w:val="24"/>
@@ -3453,6 +3658,8 @@
       <w:r>
         <w:rPr>
           <w:rFonts w:ascii="Times New Roman" w:hAnsi="Times New Roman" w:cs="Times New Roman"/>
+          <w:i/>
+          <w:iCs/>
           <w:color w:val="FF0000"/>
           <w:sz w:val="24"/>
           <w:szCs w:val="24"/>
@@ -3463,6 +3670,8 @@
       <w:r>
         <w:rPr>
           <w:rFonts w:ascii="Times New Roman" w:hAnsi="Times New Roman" w:cs="Times New Roman"/>
+          <w:i/>
+          <w:iCs/>
           <w:color w:val="FF0000"/>
           <w:sz w:val="24"/>
           <w:szCs w:val="24"/>
@@ -3473,6 +3682,8 @@
       <w:r>
         <w:rPr>
           <w:rFonts w:ascii="Times New Roman" w:hAnsi="Times New Roman" w:cs="Times New Roman"/>
+          <w:i/>
+          <w:iCs/>
           <w:color w:val="FF0000"/>
           <w:sz w:val="24"/>
           <w:szCs w:val="24"/>
@@ -3483,6 +3694,8 @@
       <w:r>
         <w:rPr>
           <w:rFonts w:ascii="Times New Roman" w:hAnsi="Times New Roman" w:cs="Times New Roman"/>
+          <w:i/>
+          <w:iCs/>
           <w:color w:val="FF0000"/>
           <w:sz w:val="24"/>
           <w:szCs w:val="24"/>
@@ -3493,6 +3706,8 @@
       <w:r>
         <w:rPr>
           <w:rFonts w:ascii="Times New Roman" w:hAnsi="Times New Roman" w:cs="Times New Roman"/>
+          <w:i/>
+          <w:iCs/>
           <w:color w:val="FF0000"/>
           <w:sz w:val="24"/>
           <w:szCs w:val="24"/>
@@ -3503,6 +3718,8 @@
       <w:r>
         <w:rPr>
           <w:rFonts w:ascii="Times New Roman" w:hAnsi="Times New Roman" w:cs="Times New Roman"/>
+          <w:i/>
+          <w:iCs/>
           <w:color w:val="FF0000"/>
           <w:sz w:val="24"/>
           <w:szCs w:val="24"/>
@@ -3513,6 +3730,8 @@
       <w:r>
         <w:rPr>
           <w:rFonts w:ascii="Times New Roman" w:hAnsi="Times New Roman" w:cs="Times New Roman"/>
+          <w:i/>
+          <w:iCs/>
           <w:color w:val="FF0000"/>
           <w:sz w:val="24"/>
           <w:szCs w:val="24"/>
@@ -3523,6 +3742,8 @@
       <w:r>
         <w:rPr>
           <w:rFonts w:ascii="Times New Roman" w:hAnsi="Times New Roman" w:cs="Times New Roman"/>
+          <w:i/>
+          <w:iCs/>
           <w:color w:val="FF0000"/>
           <w:sz w:val="24"/>
           <w:szCs w:val="24"/>
@@ -3533,6 +3754,8 @@
       <w:r>
         <w:rPr>
           <w:rFonts w:ascii="Times New Roman" w:hAnsi="Times New Roman" w:cs="Times New Roman"/>
+          <w:i/>
+          <w:iCs/>
           <w:color w:val="FF0000"/>
           <w:sz w:val="24"/>
           <w:szCs w:val="24"/>
@@ -3543,6 +3766,8 @@
       <w:r>
         <w:rPr>
           <w:rFonts w:ascii="Times New Roman" w:hAnsi="Times New Roman" w:cs="Times New Roman"/>
+          <w:i/>
+          <w:iCs/>
           <w:color w:val="FF0000"/>
           <w:sz w:val="24"/>
           <w:szCs w:val="24"/>

</xml_diff>